<commit_message>
Ajout de la section Presentation dans le rapport
</commit_message>
<xml_diff>
--- a/Documents/Rapport.docx
+++ b/Documents/Rapport.docx
@@ -5,6 +5,7 @@
     <w:p>
       <w:pPr>
         <w:pStyle w:val="Titre"/>
+        <w:jc w:val="both"/>
         <w:rPr>
           <w:rFonts w:ascii="Centaur" w:hAnsi="Centaur"/>
           <w:b/>
@@ -18,30 +19,148 @@
         <w:t xml:space="preserve">Rapport de Projet </w:t>
       </w:r>
     </w:p>
-    <w:p/>
-    <w:p>
-      <w:r>
-        <w:t>Présentation :</w:t>
-      </w:r>
-    </w:p>
-    <w:p>
+    <w:p>
+      <w:pPr>
+        <w:jc w:val="both"/>
+      </w:pPr>
+    </w:p>
+    <w:p>
+      <w:pPr>
+        <w:pStyle w:val="Titre1"/>
+      </w:pPr>
+      <w:r>
+        <w:t>Présentation</w:t>
+      </w:r>
+    </w:p>
+    <w:p>
+      <w:pPr>
+        <w:jc w:val="both"/>
+      </w:pPr>
+      <w:r>
+        <w:t>Ce projet consiste à mettre en œuvre le stockage, la manipulation et l</w:t>
+      </w:r>
+      <w:r>
+        <w:t xml:space="preserve">’envoie de document </w:t>
+      </w:r>
+      <w:r>
+        <w:t>XML</w:t>
+      </w:r>
+      <w:r>
+        <w:t>. Pour ce faire, nous</w:t>
+      </w:r>
+      <w:r>
+        <w:t xml:space="preserve"> </w:t>
+      </w:r>
+      <w:r>
+        <w:t xml:space="preserve">mettrons en pratique un ensemble de technologie adapté au format </w:t>
+      </w:r>
+      <w:r>
+        <w:t>XML</w:t>
+      </w:r>
+      <w:r>
+        <w:t>. Dans le cadre de notre projet ces technologie ne sont autre que :</w:t>
+      </w:r>
+    </w:p>
+    <w:p>
+      <w:pPr>
+        <w:pStyle w:val="Paragraphedeliste"/>
+        <w:numPr>
+          <w:ilvl w:val="0"/>
+          <w:numId w:val="1"/>
+        </w:numPr>
+        <w:jc w:val="both"/>
+      </w:pPr>
+      <w:r>
+        <w:t xml:space="preserve">le </w:t>
+      </w:r>
+      <w:r>
+        <w:t>schéma</w:t>
+      </w:r>
+      <w:r>
+        <w:t xml:space="preserve"> </w:t>
+      </w:r>
+      <w:r>
+        <w:t>XML</w:t>
+      </w:r>
+      <w:r>
+        <w:t xml:space="preserve"> permettant la validation d’un document </w:t>
+      </w:r>
+      <w:r>
+        <w:t>XML</w:t>
+      </w:r>
+      <w:r>
+        <w:t xml:space="preserve"> via la définition de règles et de contraintes que doit respecter le document </w:t>
+      </w:r>
+      <w:r>
+        <w:t>XML</w:t>
+      </w:r>
+      <w:r>
+        <w:t xml:space="preserve"> pour être considéré valide. </w:t>
+      </w:r>
+    </w:p>
+    <w:p>
+      <w:pPr>
+        <w:pStyle w:val="Paragraphedeliste"/>
+        <w:numPr>
+          <w:ilvl w:val="0"/>
+          <w:numId w:val="1"/>
+        </w:numPr>
+        <w:jc w:val="both"/>
+      </w:pPr>
+      <w:r>
+        <w:t xml:space="preserve">Le XSL-FO permettant la transformation d’un document XML en document </w:t>
+      </w:r>
+      <w:r>
+        <w:t>PDF</w:t>
+      </w:r>
+      <w:r>
+        <w:t>.</w:t>
+      </w:r>
+    </w:p>
+    <w:p>
+      <w:pPr>
+        <w:jc w:val="both"/>
+      </w:pPr>
+      <w:r>
+        <w:t xml:space="preserve">Enfin pour simuler tout ça nous mettrons en place des services web qui à partir d’un server seront accessible et exploitable par un client. </w:t>
+      </w:r>
+    </w:p>
+    <w:p>
+      <w:pPr>
+        <w:jc w:val="both"/>
+      </w:pPr>
+    </w:p>
+    <w:p>
+      <w:pPr>
+        <w:pStyle w:val="Titre1"/>
+      </w:pPr>
       <w:r>
         <w:t>Analyse des besoins</w:t>
       </w:r>
     </w:p>
     <w:p>
+      <w:pPr>
+        <w:pStyle w:val="Titre1"/>
+      </w:pPr>
       <w:r>
         <w:t>Méthodologie</w:t>
       </w:r>
     </w:p>
     <w:p>
+      <w:pPr>
+        <w:pStyle w:val="Titre1"/>
+      </w:pPr>
       <w:r>
         <w:t>Réalisation</w:t>
       </w:r>
       <w:bookmarkStart w:id="0" w:name="_GoBack"/>
       <w:bookmarkEnd w:id="0"/>
     </w:p>
-    <w:p/>
+    <w:p>
+      <w:pPr>
+        <w:jc w:val="both"/>
+      </w:pPr>
+    </w:p>
     <w:sectPr>
       <w:pgSz w:w="11906" w:h="16838"/>
       <w:pgMar w:top="1417" w:right="1417" w:bottom="1417" w:left="1417" w:header="708" w:footer="708" w:gutter="0"/>
@@ -50,6 +169,154 @@
     </w:sectPr>
   </w:body>
 </w:document>
+</file>
+
+<file path=word/numbering.xml><?xml version="1.0" encoding="utf-8"?>
+<w:numbering xmlns:wpc="http://schemas.microsoft.com/office/word/2010/wordprocessingCanvas" xmlns:mc="http://schemas.openxmlformats.org/markup-compatibility/2006" xmlns:o="urn:schemas-microsoft-com:office:office" xmlns:r="http://schemas.openxmlformats.org/officeDocument/2006/relationships" xmlns:m="http://schemas.openxmlformats.org/officeDocument/2006/math" xmlns:v="urn:schemas-microsoft-com:vml" xmlns:wp14="http://schemas.microsoft.com/office/word/2010/wordprocessingDrawing" xmlns:wp="http://schemas.openxmlformats.org/drawingml/2006/wordprocessingDrawing" xmlns:w10="urn:schemas-microsoft-com:office:word" xmlns:w="http://schemas.openxmlformats.org/wordprocessingml/2006/main" xmlns:w14="http://schemas.microsoft.com/office/word/2010/wordml" xmlns:w15="http://schemas.microsoft.com/office/word/2012/wordml" xmlns:wpg="http://schemas.microsoft.com/office/word/2010/wordprocessingGroup" xmlns:wpi="http://schemas.microsoft.com/office/word/2010/wordprocessingInk" xmlns:wne="http://schemas.microsoft.com/office/word/2006/wordml" xmlns:wps="http://schemas.microsoft.com/office/word/2010/wordprocessingShape" mc:Ignorable="w14 w15 wp14">
+  <w:numPicBullet w:numPicBulletId="0">
+    <w:pict>
+      <v:shapetype id="_x0000_t75" coordsize="21600,21600" o:spt="75" o:preferrelative="t" path="m@4@5l@4@11@9@11@9@5xe" filled="f" stroked="f">
+        <v:stroke joinstyle="miter"/>
+        <v:formulas>
+          <v:f eqn="if lineDrawn pixelLineWidth 0"/>
+          <v:f eqn="sum @0 1 0"/>
+          <v:f eqn="sum 0 0 @1"/>
+          <v:f eqn="prod @2 1 2"/>
+          <v:f eqn="prod @3 21600 pixelWidth"/>
+          <v:f eqn="prod @3 21600 pixelHeight"/>
+          <v:f eqn="sum @0 0 1"/>
+          <v:f eqn="prod @6 1 2"/>
+          <v:f eqn="prod @7 21600 pixelWidth"/>
+          <v:f eqn="sum @8 21600 0"/>
+          <v:f eqn="prod @7 21600 pixelHeight"/>
+          <v:f eqn="sum @10 21600 0"/>
+        </v:formulas>
+        <v:path o:extrusionok="f" gradientshapeok="t" o:connecttype="rect"/>
+        <o:lock v:ext="edit" aspectratio="t"/>
+      </v:shapetype>
+      <v:shape id="_x0000_i1035" type="#_x0000_t75" style="width:11.25pt;height:11.25pt" o:bullet="t">
+        <v:imagedata r:id="rId1" o:title="mso8125"/>
+      </v:shape>
+    </w:pict>
+  </w:numPicBullet>
+  <w:abstractNum w:abstractNumId="0">
+    <w:nsid w:val="587E24DE"/>
+    <w:multiLevelType w:val="hybridMultilevel"/>
+    <w:tmpl w:val="00922CA2"/>
+    <w:lvl w:ilvl="0" w:tplc="040C0007">
+      <w:start w:val="1"/>
+      <w:numFmt w:val="bullet"/>
+      <w:lvlText w:val=""/>
+      <w:lvlPicBulletId w:val="0"/>
+      <w:lvlJc w:val="left"/>
+      <w:pPr>
+        <w:ind w:left="720" w:hanging="360"/>
+      </w:pPr>
+      <w:rPr>
+        <w:rFonts w:ascii="Symbol" w:hAnsi="Symbol" w:hint="default"/>
+      </w:rPr>
+    </w:lvl>
+    <w:lvl w:ilvl="1" w:tplc="040C0003" w:tentative="1">
+      <w:start w:val="1"/>
+      <w:numFmt w:val="bullet"/>
+      <w:lvlText w:val="o"/>
+      <w:lvlJc w:val="left"/>
+      <w:pPr>
+        <w:ind w:left="1440" w:hanging="360"/>
+      </w:pPr>
+      <w:rPr>
+        <w:rFonts w:ascii="Courier New" w:hAnsi="Courier New" w:cs="Courier New" w:hint="default"/>
+      </w:rPr>
+    </w:lvl>
+    <w:lvl w:ilvl="2" w:tplc="040C0005" w:tentative="1">
+      <w:start w:val="1"/>
+      <w:numFmt w:val="bullet"/>
+      <w:lvlText w:val=""/>
+      <w:lvlJc w:val="left"/>
+      <w:pPr>
+        <w:ind w:left="2160" w:hanging="360"/>
+      </w:pPr>
+      <w:rPr>
+        <w:rFonts w:ascii="Wingdings" w:hAnsi="Wingdings" w:hint="default"/>
+      </w:rPr>
+    </w:lvl>
+    <w:lvl w:ilvl="3" w:tplc="040C0001" w:tentative="1">
+      <w:start w:val="1"/>
+      <w:numFmt w:val="bullet"/>
+      <w:lvlText w:val=""/>
+      <w:lvlJc w:val="left"/>
+      <w:pPr>
+        <w:ind w:left="2880" w:hanging="360"/>
+      </w:pPr>
+      <w:rPr>
+        <w:rFonts w:ascii="Symbol" w:hAnsi="Symbol" w:hint="default"/>
+      </w:rPr>
+    </w:lvl>
+    <w:lvl w:ilvl="4" w:tplc="040C0003" w:tentative="1">
+      <w:start w:val="1"/>
+      <w:numFmt w:val="bullet"/>
+      <w:lvlText w:val="o"/>
+      <w:lvlJc w:val="left"/>
+      <w:pPr>
+        <w:ind w:left="3600" w:hanging="360"/>
+      </w:pPr>
+      <w:rPr>
+        <w:rFonts w:ascii="Courier New" w:hAnsi="Courier New" w:cs="Courier New" w:hint="default"/>
+      </w:rPr>
+    </w:lvl>
+    <w:lvl w:ilvl="5" w:tplc="040C0005" w:tentative="1">
+      <w:start w:val="1"/>
+      <w:numFmt w:val="bullet"/>
+      <w:lvlText w:val=""/>
+      <w:lvlJc w:val="left"/>
+      <w:pPr>
+        <w:ind w:left="4320" w:hanging="360"/>
+      </w:pPr>
+      <w:rPr>
+        <w:rFonts w:ascii="Wingdings" w:hAnsi="Wingdings" w:hint="default"/>
+      </w:rPr>
+    </w:lvl>
+    <w:lvl w:ilvl="6" w:tplc="040C0001" w:tentative="1">
+      <w:start w:val="1"/>
+      <w:numFmt w:val="bullet"/>
+      <w:lvlText w:val=""/>
+      <w:lvlJc w:val="left"/>
+      <w:pPr>
+        <w:ind w:left="5040" w:hanging="360"/>
+      </w:pPr>
+      <w:rPr>
+        <w:rFonts w:ascii="Symbol" w:hAnsi="Symbol" w:hint="default"/>
+      </w:rPr>
+    </w:lvl>
+    <w:lvl w:ilvl="7" w:tplc="040C0003" w:tentative="1">
+      <w:start w:val="1"/>
+      <w:numFmt w:val="bullet"/>
+      <w:lvlText w:val="o"/>
+      <w:lvlJc w:val="left"/>
+      <w:pPr>
+        <w:ind w:left="5760" w:hanging="360"/>
+      </w:pPr>
+      <w:rPr>
+        <w:rFonts w:ascii="Courier New" w:hAnsi="Courier New" w:cs="Courier New" w:hint="default"/>
+      </w:rPr>
+    </w:lvl>
+    <w:lvl w:ilvl="8" w:tplc="040C0005" w:tentative="1">
+      <w:start w:val="1"/>
+      <w:numFmt w:val="bullet"/>
+      <w:lvlText w:val=""/>
+      <w:lvlJc w:val="left"/>
+      <w:pPr>
+        <w:ind w:left="6480" w:hanging="360"/>
+      </w:pPr>
+      <w:rPr>
+        <w:rFonts w:ascii="Wingdings" w:hAnsi="Wingdings" w:hint="default"/>
+      </w:rPr>
+    </w:lvl>
+  </w:abstractNum>
+  <w:num w:numId="1">
+    <w:abstractNumId w:val="0"/>
+  </w:num>
+</w:numbering>
 </file>
 
 <file path=word/styles.xml><?xml version="1.0" encoding="utf-8"?>
@@ -446,6 +713,27 @@
     <w:name w:val="Normal"/>
     <w:qFormat/>
   </w:style>
+  <w:style w:type="paragraph" w:styleId="Titre1">
+    <w:name w:val="heading 1"/>
+    <w:basedOn w:val="Normal"/>
+    <w:next w:val="Normal"/>
+    <w:link w:val="Titre1Car"/>
+    <w:uiPriority w:val="9"/>
+    <w:qFormat/>
+    <w:rsid w:val="0095338B"/>
+    <w:pPr>
+      <w:keepNext/>
+      <w:keepLines/>
+      <w:spacing w:before="240" w:after="0"/>
+      <w:outlineLvl w:val="0"/>
+    </w:pPr>
+    <w:rPr>
+      <w:rFonts w:asciiTheme="majorHAnsi" w:eastAsiaTheme="majorEastAsia" w:hAnsiTheme="majorHAnsi" w:cstheme="majorBidi"/>
+      <w:color w:val="2E74B5" w:themeColor="accent1" w:themeShade="BF"/>
+      <w:sz w:val="32"/>
+      <w:szCs w:val="32"/>
+    </w:rPr>
+  </w:style>
   <w:style w:type="character" w:default="1" w:styleId="Policepardfaut">
     <w:name w:val="Default Paragraph Font"/>
     <w:uiPriority w:val="1"/>
@@ -505,6 +793,30 @@
       <w:kern w:val="28"/>
       <w:sz w:val="56"/>
       <w:szCs w:val="56"/>
+    </w:rPr>
+  </w:style>
+  <w:style w:type="paragraph" w:styleId="Paragraphedeliste">
+    <w:name w:val="List Paragraph"/>
+    <w:basedOn w:val="Normal"/>
+    <w:uiPriority w:val="34"/>
+    <w:qFormat/>
+    <w:rsid w:val="003A627F"/>
+    <w:pPr>
+      <w:ind w:left="720"/>
+      <w:contextualSpacing/>
+    </w:pPr>
+  </w:style>
+  <w:style w:type="character" w:customStyle="1" w:styleId="Titre1Car">
+    <w:name w:val="Titre 1 Car"/>
+    <w:basedOn w:val="Policepardfaut"/>
+    <w:link w:val="Titre1"/>
+    <w:uiPriority w:val="9"/>
+    <w:rsid w:val="0095338B"/>
+    <w:rPr>
+      <w:rFonts w:asciiTheme="majorHAnsi" w:eastAsiaTheme="majorEastAsia" w:hAnsiTheme="majorHAnsi" w:cstheme="majorBidi"/>
+      <w:color w:val="2E74B5" w:themeColor="accent1" w:themeShade="BF"/>
+      <w:sz w:val="32"/>
+      <w:szCs w:val="32"/>
     </w:rPr>
   </w:style>
 </w:styles>

</xml_diff>

<commit_message>
MAJ du Rapport-section-Besoins Fonctionnels
</commit_message>
<xml_diff>
--- a/Documents/Rapport.docx
+++ b/Documents/Rapport.docx
@@ -71,7 +71,10 @@
         <w:jc w:val="both"/>
       </w:pPr>
       <w:r>
-        <w:t xml:space="preserve">le </w:t>
+        <w:t>L</w:t>
+      </w:r>
+      <w:r>
+        <w:t xml:space="preserve">e </w:t>
       </w:r>
       <w:r>
         <w:t>schéma</w:t>
@@ -140,21 +143,265 @@
     </w:p>
     <w:p>
       <w:pPr>
+        <w:pStyle w:val="Titre2"/>
+      </w:pPr>
+      <w:r>
+        <w:t>Les besoins fonctionnels</w:t>
+      </w:r>
+    </w:p>
+    <w:p>
+      <w:pPr>
+        <w:pStyle w:val="Paragraphedeliste"/>
+        <w:numPr>
+          <w:ilvl w:val="0"/>
+          <w:numId w:val="2"/>
+        </w:numPr>
+        <w:jc w:val="both"/>
+        <w:rPr>
+          <w:b/>
+        </w:rPr>
+      </w:pPr>
+      <w:r>
+        <w:rPr>
+          <w:b/>
+        </w:rPr>
+        <w:t>Valider un document XML</w:t>
+      </w:r>
+    </w:p>
+    <w:p>
+      <w:pPr>
+        <w:jc w:val="both"/>
+      </w:pPr>
+      <w:r>
+        <w:t>La validation d’un document XML</w:t>
+      </w:r>
+      <w:r>
+        <w:t xml:space="preserve"> consiste à vérifier si un document est valide à partir d’un schéma XML.</w:t>
+      </w:r>
+      <w:r>
+        <w:t xml:space="preserve"> Cette validation nécessite la présence d’un schéma XML sur le serveur, et une fonction java permettant de faire appel au schéma pour valider le document XML passé en paramètre.</w:t>
+      </w:r>
+    </w:p>
+    <w:p>
+      <w:pPr>
+        <w:pStyle w:val="Paragraphedeliste"/>
+        <w:numPr>
+          <w:ilvl w:val="0"/>
+          <w:numId w:val="2"/>
+        </w:numPr>
+        <w:jc w:val="both"/>
+        <w:rPr>
+          <w:b/>
+        </w:rPr>
+      </w:pPr>
+      <w:r>
+        <w:rPr>
+          <w:b/>
+        </w:rPr>
+        <w:t>Envoyer un document XML sur le serveur</w:t>
+      </w:r>
+    </w:p>
+    <w:p>
+      <w:pPr>
+        <w:jc w:val="both"/>
+      </w:pPr>
+      <w:r>
+        <w:t xml:space="preserve">L’envoi de document </w:t>
+      </w:r>
+      <w:r>
+        <w:t>XML sur le serveur s’effectue après la validation de celui-ci par rapport au schéma.</w:t>
+      </w:r>
+      <w:r>
+        <w:t xml:space="preserve"> Lorsque le document n’est pas valide un message d’erreur est retourné au client.</w:t>
+      </w:r>
+      <w:r>
+        <w:t xml:space="preserve">  </w:t>
+      </w:r>
+    </w:p>
+    <w:p>
+      <w:pPr>
+        <w:pStyle w:val="Paragraphedeliste"/>
+        <w:numPr>
+          <w:ilvl w:val="0"/>
+          <w:numId w:val="2"/>
+        </w:numPr>
+        <w:jc w:val="both"/>
+        <w:rPr>
+          <w:b/>
+        </w:rPr>
+      </w:pPr>
+      <w:r>
+        <w:rPr>
+          <w:b/>
+        </w:rPr>
+        <w:t>Rechercher un document</w:t>
+      </w:r>
+    </w:p>
+    <w:p>
+      <w:pPr>
+        <w:jc w:val="both"/>
+      </w:pPr>
+      <w:r>
+        <w:t>La recherche de document</w:t>
+      </w:r>
+      <w:r>
+        <w:t xml:space="preserve"> consiste à rechercher un document XML via son identifiant (car nous allons considérer qu’à chaque document XML on a un identifiant unique) ou via un ou plusieurs mots clés.  </w:t>
+      </w:r>
+    </w:p>
+    <w:p>
+      <w:pPr>
+        <w:pStyle w:val="Paragraphedeliste"/>
+        <w:numPr>
+          <w:ilvl w:val="0"/>
+          <w:numId w:val="2"/>
+        </w:numPr>
+        <w:jc w:val="both"/>
+        <w:rPr>
+          <w:b/>
+        </w:rPr>
+      </w:pPr>
+      <w:r>
+        <w:rPr>
+          <w:b/>
+        </w:rPr>
+        <w:t>Retourner un document XML au client</w:t>
+      </w:r>
+    </w:p>
+    <w:p>
+      <w:pPr>
+        <w:jc w:val="both"/>
+      </w:pPr>
+      <w:r>
+        <w:t>Dans cette partie, le but est de retourner le fichier XML correspondant à l’identifiant passé en paramètre</w:t>
+      </w:r>
+      <w:r>
+        <w:t>.</w:t>
+      </w:r>
+      <w:r>
+        <w:t xml:space="preserve"> S’il n’y a pas de document associé à l’</w:t>
+      </w:r>
+      <w:r>
+        <w:t>identifiant un</w:t>
+      </w:r>
+      <w:r>
+        <w:t xml:space="preserve"> message d’</w:t>
+      </w:r>
+      <w:r>
+        <w:t>erreur est retourné</w:t>
+      </w:r>
+      <w:r>
+        <w:t xml:space="preserve"> au cl</w:t>
+      </w:r>
+      <w:r>
+        <w:t>i</w:t>
+      </w:r>
+      <w:r>
+        <w:t>e</w:t>
+      </w:r>
+      <w:r>
+        <w:t>nt.</w:t>
+      </w:r>
+    </w:p>
+    <w:p>
+      <w:pPr>
+        <w:pStyle w:val="Paragraphedeliste"/>
+        <w:numPr>
+          <w:ilvl w:val="0"/>
+          <w:numId w:val="2"/>
+        </w:numPr>
+        <w:jc w:val="both"/>
+        <w:rPr>
+          <w:b/>
+        </w:rPr>
+      </w:pPr>
+      <w:r>
+        <w:rPr>
+          <w:b/>
+        </w:rPr>
+        <w:t>Générer un document PDF pour un fichier XML donné</w:t>
+      </w:r>
+    </w:p>
+    <w:p>
+      <w:pPr>
+        <w:jc w:val="both"/>
+      </w:pPr>
+      <w:r>
+        <w:t>Cette fonction permet de générer un fichier PDF à associé à un fichier XML dont l’identifiant est passé en paramètre</w:t>
+      </w:r>
+      <w:r>
+        <w:t>.</w:t>
+      </w:r>
+    </w:p>
+    <w:p>
+      <w:pPr>
+        <w:jc w:val="both"/>
+      </w:pPr>
+      <w:r>
+        <w:t>Cette fonction nécessite la présence sur le serveur d’un fichier XSLT permettant de définir les règles de transformation document XML en PDF</w:t>
+      </w:r>
+      <w:r>
+        <w:t>.</w:t>
+      </w:r>
+    </w:p>
+    <w:p>
+      <w:pPr>
+        <w:pStyle w:val="Titre2"/>
+      </w:pPr>
+      <w:r>
+        <w:lastRenderedPageBreak/>
+        <w:t>Les besoins techniques</w:t>
+      </w:r>
+    </w:p>
+    <w:p>
+      <w:pPr>
         <w:pStyle w:val="Titre1"/>
       </w:pPr>
       <w:r>
         <w:t>Méthodologie</w:t>
-      </w:r>
-    </w:p>
-    <w:p>
-      <w:pPr>
-        <w:pStyle w:val="Titre1"/>
-      </w:pPr>
-      <w:r>
-        <w:t>Réalisation</w:t>
       </w:r>
       <w:bookmarkStart w:id="0" w:name="_GoBack"/>
       <w:bookmarkEnd w:id="0"/>
+    </w:p>
+    <w:p>
+      <w:pPr>
+        <w:pStyle w:val="Titre1"/>
+      </w:pPr>
+      <w:r>
+        <w:t>Réalisation</w:t>
+      </w:r>
+    </w:p>
+    <w:p>
+      <w:pPr>
+        <w:pStyle w:val="Titre2"/>
+      </w:pPr>
+      <w:r>
+        <w:t>Architecture du système</w:t>
+      </w:r>
+    </w:p>
+    <w:p>
+      <w:pPr>
+        <w:pStyle w:val="Titre2"/>
+      </w:pPr>
+      <w:r>
+        <w:t>Technologies</w:t>
+      </w:r>
+    </w:p>
+    <w:p>
+      <w:pPr>
+        <w:pStyle w:val="Titre2"/>
+      </w:pPr>
+      <w:r>
+        <w:t>Les Librairies</w:t>
+      </w:r>
+    </w:p>
+    <w:p/>
+    <w:p>
+      <w:pPr>
+        <w:pStyle w:val="Titre1"/>
+      </w:pPr>
+      <w:r>
+        <w:t>Webographie</w:t>
+      </w:r>
     </w:p>
     <w:p>
       <w:pPr>
@@ -194,7 +441,7 @@
         <v:path o:extrusionok="f" gradientshapeok="t" o:connecttype="rect"/>
         <o:lock v:ext="edit" aspectratio="t"/>
       </v:shapetype>
-      <v:shape id="_x0000_i1035" type="#_x0000_t75" style="width:11.25pt;height:11.25pt" o:bullet="t">
+      <v:shape id="_x0000_i1065" type="#_x0000_t75" style="width:11.25pt;height:11.25pt" o:bullet="t">
         <v:imagedata r:id="rId1" o:title="mso8125"/>
       </v:shape>
     </w:pict>
@@ -313,8 +560,125 @@
       </w:rPr>
     </w:lvl>
   </w:abstractNum>
+  <w:abstractNum w:abstractNumId="1">
+    <w:nsid w:val="59C356BC"/>
+    <w:multiLevelType w:val="hybridMultilevel"/>
+    <w:tmpl w:val="565ED74E"/>
+    <w:lvl w:ilvl="0" w:tplc="040C0007">
+      <w:start w:val="1"/>
+      <w:numFmt w:val="bullet"/>
+      <w:lvlText w:val=""/>
+      <w:lvlPicBulletId w:val="0"/>
+      <w:lvlJc w:val="left"/>
+      <w:pPr>
+        <w:ind w:left="720" w:hanging="360"/>
+      </w:pPr>
+      <w:rPr>
+        <w:rFonts w:ascii="Symbol" w:hAnsi="Symbol" w:hint="default"/>
+      </w:rPr>
+    </w:lvl>
+    <w:lvl w:ilvl="1" w:tplc="040C0003" w:tentative="1">
+      <w:start w:val="1"/>
+      <w:numFmt w:val="bullet"/>
+      <w:lvlText w:val="o"/>
+      <w:lvlJc w:val="left"/>
+      <w:pPr>
+        <w:ind w:left="1440" w:hanging="360"/>
+      </w:pPr>
+      <w:rPr>
+        <w:rFonts w:ascii="Courier New" w:hAnsi="Courier New" w:cs="Courier New" w:hint="default"/>
+      </w:rPr>
+    </w:lvl>
+    <w:lvl w:ilvl="2" w:tplc="040C0005" w:tentative="1">
+      <w:start w:val="1"/>
+      <w:numFmt w:val="bullet"/>
+      <w:lvlText w:val=""/>
+      <w:lvlJc w:val="left"/>
+      <w:pPr>
+        <w:ind w:left="2160" w:hanging="360"/>
+      </w:pPr>
+      <w:rPr>
+        <w:rFonts w:ascii="Wingdings" w:hAnsi="Wingdings" w:hint="default"/>
+      </w:rPr>
+    </w:lvl>
+    <w:lvl w:ilvl="3" w:tplc="040C0001" w:tentative="1">
+      <w:start w:val="1"/>
+      <w:numFmt w:val="bullet"/>
+      <w:lvlText w:val=""/>
+      <w:lvlJc w:val="left"/>
+      <w:pPr>
+        <w:ind w:left="2880" w:hanging="360"/>
+      </w:pPr>
+      <w:rPr>
+        <w:rFonts w:ascii="Symbol" w:hAnsi="Symbol" w:hint="default"/>
+      </w:rPr>
+    </w:lvl>
+    <w:lvl w:ilvl="4" w:tplc="040C0003" w:tentative="1">
+      <w:start w:val="1"/>
+      <w:numFmt w:val="bullet"/>
+      <w:lvlText w:val="o"/>
+      <w:lvlJc w:val="left"/>
+      <w:pPr>
+        <w:ind w:left="3600" w:hanging="360"/>
+      </w:pPr>
+      <w:rPr>
+        <w:rFonts w:ascii="Courier New" w:hAnsi="Courier New" w:cs="Courier New" w:hint="default"/>
+      </w:rPr>
+    </w:lvl>
+    <w:lvl w:ilvl="5" w:tplc="040C0005" w:tentative="1">
+      <w:start w:val="1"/>
+      <w:numFmt w:val="bullet"/>
+      <w:lvlText w:val=""/>
+      <w:lvlJc w:val="left"/>
+      <w:pPr>
+        <w:ind w:left="4320" w:hanging="360"/>
+      </w:pPr>
+      <w:rPr>
+        <w:rFonts w:ascii="Wingdings" w:hAnsi="Wingdings" w:hint="default"/>
+      </w:rPr>
+    </w:lvl>
+    <w:lvl w:ilvl="6" w:tplc="040C0001" w:tentative="1">
+      <w:start w:val="1"/>
+      <w:numFmt w:val="bullet"/>
+      <w:lvlText w:val=""/>
+      <w:lvlJc w:val="left"/>
+      <w:pPr>
+        <w:ind w:left="5040" w:hanging="360"/>
+      </w:pPr>
+      <w:rPr>
+        <w:rFonts w:ascii="Symbol" w:hAnsi="Symbol" w:hint="default"/>
+      </w:rPr>
+    </w:lvl>
+    <w:lvl w:ilvl="7" w:tplc="040C0003" w:tentative="1">
+      <w:start w:val="1"/>
+      <w:numFmt w:val="bullet"/>
+      <w:lvlText w:val="o"/>
+      <w:lvlJc w:val="left"/>
+      <w:pPr>
+        <w:ind w:left="5760" w:hanging="360"/>
+      </w:pPr>
+      <w:rPr>
+        <w:rFonts w:ascii="Courier New" w:hAnsi="Courier New" w:cs="Courier New" w:hint="default"/>
+      </w:rPr>
+    </w:lvl>
+    <w:lvl w:ilvl="8" w:tplc="040C0005" w:tentative="1">
+      <w:start w:val="1"/>
+      <w:numFmt w:val="bullet"/>
+      <w:lvlText w:val=""/>
+      <w:lvlJc w:val="left"/>
+      <w:pPr>
+        <w:ind w:left="6480" w:hanging="360"/>
+      </w:pPr>
+      <w:rPr>
+        <w:rFonts w:ascii="Wingdings" w:hAnsi="Wingdings" w:hint="default"/>
+      </w:rPr>
+    </w:lvl>
+  </w:abstractNum>
   <w:num w:numId="1">
     <w:abstractNumId w:val="0"/>
+  </w:num>
+  <w:num w:numId="2">
+    <w:abstractNumId w:val="1"/>
   </w:num>
 </w:numbering>
 </file>
@@ -734,6 +1098,28 @@
       <w:szCs w:val="32"/>
     </w:rPr>
   </w:style>
+  <w:style w:type="paragraph" w:styleId="Titre2">
+    <w:name w:val="heading 2"/>
+    <w:basedOn w:val="Normal"/>
+    <w:next w:val="Normal"/>
+    <w:link w:val="Titre2Car"/>
+    <w:uiPriority w:val="9"/>
+    <w:unhideWhenUsed/>
+    <w:qFormat/>
+    <w:rsid w:val="00AF1660"/>
+    <w:pPr>
+      <w:keepNext/>
+      <w:keepLines/>
+      <w:spacing w:before="40" w:after="0"/>
+      <w:outlineLvl w:val="1"/>
+    </w:pPr>
+    <w:rPr>
+      <w:rFonts w:asciiTheme="majorHAnsi" w:eastAsiaTheme="majorEastAsia" w:hAnsiTheme="majorHAnsi" w:cstheme="majorBidi"/>
+      <w:color w:val="2E74B5" w:themeColor="accent1" w:themeShade="BF"/>
+      <w:sz w:val="26"/>
+      <w:szCs w:val="26"/>
+    </w:rPr>
+  </w:style>
   <w:style w:type="character" w:default="1" w:styleId="Policepardfaut">
     <w:name w:val="Default Paragraph Font"/>
     <w:uiPriority w:val="1"/>
@@ -817,6 +1203,19 @@
       <w:color w:val="2E74B5" w:themeColor="accent1" w:themeShade="BF"/>
       <w:sz w:val="32"/>
       <w:szCs w:val="32"/>
+    </w:rPr>
+  </w:style>
+  <w:style w:type="character" w:customStyle="1" w:styleId="Titre2Car">
+    <w:name w:val="Titre 2 Car"/>
+    <w:basedOn w:val="Policepardfaut"/>
+    <w:link w:val="Titre2"/>
+    <w:uiPriority w:val="9"/>
+    <w:rsid w:val="00AF1660"/>
+    <w:rPr>
+      <w:rFonts w:asciiTheme="majorHAnsi" w:eastAsiaTheme="majorEastAsia" w:hAnsiTheme="majorHAnsi" w:cstheme="majorBidi"/>
+      <w:color w:val="2E74B5" w:themeColor="accent1" w:themeShade="BF"/>
+      <w:sz w:val="26"/>
+      <w:szCs w:val="26"/>
     </w:rPr>
   </w:style>
 </w:styles>

</xml_diff>

<commit_message>
MAJ du Rapport-section Architecture
</commit_message>
<xml_diff>
--- a/Documents/Rapport.docx
+++ b/Documents/Rapport.docx
@@ -359,24 +359,73 @@
       <w:r>
         <w:t>Méthodologie</w:t>
       </w:r>
+    </w:p>
+    <w:p>
+      <w:pPr>
+        <w:pStyle w:val="Titre1"/>
+      </w:pPr>
+      <w:r>
+        <w:t>Réalisation</w:t>
+      </w:r>
+    </w:p>
+    <w:p>
+      <w:pPr>
+        <w:pStyle w:val="Titre2"/>
+      </w:pPr>
+      <w:r>
+        <w:t>Architecture du système</w:t>
+      </w:r>
+    </w:p>
+    <w:p>
+      <w:r>
+        <w:rPr>
+          <w:noProof/>
+          <w:lang w:eastAsia="fr-FR"/>
+        </w:rPr>
+        <w:drawing>
+          <wp:inline distT="0" distB="0" distL="0" distR="0">
+            <wp:extent cx="5760720" cy="2641600"/>
+            <wp:effectExtent l="0" t="0" r="0" b="6350"/>
+            <wp:docPr id="1" name="Image 1"/>
+            <wp:cNvGraphicFramePr>
+              <a:graphicFrameLocks xmlns:a="http://schemas.openxmlformats.org/drawingml/2006/main" noChangeAspect="1"/>
+            </wp:cNvGraphicFramePr>
+            <a:graphic xmlns:a="http://schemas.openxmlformats.org/drawingml/2006/main">
+              <a:graphicData uri="http://schemas.openxmlformats.org/drawingml/2006/picture">
+                <pic:pic xmlns:pic="http://schemas.openxmlformats.org/drawingml/2006/picture">
+                  <pic:nvPicPr>
+                    <pic:cNvPr id="1" name="ClientServer.png"/>
+                    <pic:cNvPicPr/>
+                  </pic:nvPicPr>
+                  <pic:blipFill>
+                    <a:blip r:embed="rId5">
+                      <a:extLst>
+                        <a:ext uri="{28A0092B-C50C-407E-A947-70E740481C1C}">
+                          <a14:useLocalDpi xmlns:a14="http://schemas.microsoft.com/office/drawing/2010/main" val="0"/>
+                        </a:ext>
+                      </a:extLst>
+                    </a:blip>
+                    <a:stretch>
+                      <a:fillRect/>
+                    </a:stretch>
+                  </pic:blipFill>
+                  <pic:spPr>
+                    <a:xfrm>
+                      <a:off x="0" y="0"/>
+                      <a:ext cx="5760720" cy="2641600"/>
+                    </a:xfrm>
+                    <a:prstGeom prst="rect">
+                      <a:avLst/>
+                    </a:prstGeom>
+                  </pic:spPr>
+                </pic:pic>
+              </a:graphicData>
+            </a:graphic>
+          </wp:inline>
+        </w:drawing>
+      </w:r>
       <w:bookmarkStart w:id="0" w:name="_GoBack"/>
       <w:bookmarkEnd w:id="0"/>
-    </w:p>
-    <w:p>
-      <w:pPr>
-        <w:pStyle w:val="Titre1"/>
-      </w:pPr>
-      <w:r>
-        <w:t>Réalisation</w:t>
-      </w:r>
-    </w:p>
-    <w:p>
-      <w:pPr>
-        <w:pStyle w:val="Titre2"/>
-      </w:pPr>
-      <w:r>
-        <w:t>Architecture du système</w:t>
-      </w:r>
     </w:p>
     <w:p>
       <w:pPr>
@@ -441,7 +490,7 @@
         <v:path o:extrusionok="f" gradientshapeok="t" o:connecttype="rect"/>
         <o:lock v:ext="edit" aspectratio="t"/>
       </v:shapetype>
-      <v:shape id="_x0000_i1065" type="#_x0000_t75" style="width:11.25pt;height:11.25pt" o:bullet="t">
+      <v:shape id="_x0000_i1066" type="#_x0000_t75" style="width:11.25pt;height:11.25pt" o:bullet="t">
         <v:imagedata r:id="rId1" o:title="mso8125"/>
       </v:shape>
     </w:pict>

</xml_diff>